<commit_message>
updated manuscript and submission materials
</commit_message>
<xml_diff>
--- a/manuscript/jcbs submission 2/highlights.docx
+++ b/manuscript/jcbs submission 2/highlights.docx
@@ -1,6 +1,6 @@
 
 <file path=word/document.xml><?xml version="1.0" encoding="utf-8"?>
-<w:document xmlns:wpc="http://schemas.microsoft.com/office/word/2010/wordprocessingCanvas" xmlns:cx="http://schemas.microsoft.com/office/drawing/2014/chartex" xmlns:cx1="http://schemas.microsoft.com/office/drawing/2015/9/8/chartex" xmlns:cx2="http://schemas.microsoft.com/office/drawing/2015/10/21/chartex" xmlns:cx3="http://schemas.microsoft.com/office/drawing/2016/5/9/chartex" xmlns:cx4="http://schemas.microsoft.com/office/drawing/2016/5/10/chartex" xmlns:cx5="http://schemas.microsoft.com/office/drawing/2016/5/11/chartex" xmlns:cx6="http://schemas.microsoft.com/office/drawing/2016/5/12/chartex" xmlns:cx7="http://schemas.microsoft.com/office/drawing/2016/5/13/chartex" xmlns:cx8="http://schemas.microsoft.com/office/drawing/2016/5/14/chartex" xmlns:mc="http://schemas.openxmlformats.org/markup-compatibility/2006" xmlns:aink="http://schemas.microsoft.com/office/drawing/2016/ink" xmlns:am3d="http://schemas.microsoft.com/office/drawing/2017/model3d" xmlns:o="urn:schemas-microsoft-com:office:office" xmlns:r="http://schemas.openxmlformats.org/officeDocument/2006/relationships" xmlns:m="http://schemas.openxmlformats.org/officeDocument/2006/math" xmlns:v="urn:schemas-microsoft-com:vml" xmlns:wp14="http://schemas.microsoft.com/office/word/2010/wordprocessingDrawing" xmlns:wp="http://schemas.openxmlformats.org/drawingml/2006/wordprocessingDrawing" xmlns:w10="urn:schemas-microsoft-com:office:word" xmlns:w="http://schemas.openxmlformats.org/wordprocessingml/2006/main" xmlns:w14="http://schemas.microsoft.com/office/word/2010/wordml" xmlns:w15="http://schemas.microsoft.com/office/word/2012/wordml" xmlns:w16cid="http://schemas.microsoft.com/office/word/2016/wordml/cid" xmlns:w16se="http://schemas.microsoft.com/office/word/2015/wordml/symex" xmlns:wpg="http://schemas.microsoft.com/office/word/2010/wordprocessingGroup" xmlns:wpi="http://schemas.microsoft.com/office/word/2010/wordprocessingInk" xmlns:wne="http://schemas.microsoft.com/office/word/2006/wordml" xmlns:wps="http://schemas.microsoft.com/office/word/2010/wordprocessingShape" mc:Ignorable="w14 w15 w16se w16cid wp14">
+<w:document xmlns:wpc="http://schemas.microsoft.com/office/word/2010/wordprocessingCanvas" xmlns:cx="http://schemas.microsoft.com/office/drawing/2014/chartex" xmlns:cx1="http://schemas.microsoft.com/office/drawing/2015/9/8/chartex" xmlns:cx2="http://schemas.microsoft.com/office/drawing/2015/10/21/chartex" xmlns:cx3="http://schemas.microsoft.com/office/drawing/2016/5/9/chartex" xmlns:cx4="http://schemas.microsoft.com/office/drawing/2016/5/10/chartex" xmlns:cx5="http://schemas.microsoft.com/office/drawing/2016/5/11/chartex" xmlns:cx6="http://schemas.microsoft.com/office/drawing/2016/5/12/chartex" xmlns:cx7="http://schemas.microsoft.com/office/drawing/2016/5/13/chartex" xmlns:cx8="http://schemas.microsoft.com/office/drawing/2016/5/14/chartex" xmlns:mc="http://schemas.openxmlformats.org/markup-compatibility/2006" xmlns:aink="http://schemas.microsoft.com/office/drawing/2016/ink" xmlns:am3d="http://schemas.microsoft.com/office/drawing/2017/model3d" xmlns:o="urn:schemas-microsoft-com:office:office" xmlns:oel="http://schemas.microsoft.com/office/2019/extlst" xmlns:r="http://schemas.openxmlformats.org/officeDocument/2006/relationships" xmlns:m="http://schemas.openxmlformats.org/officeDocument/2006/math" xmlns:v="urn:schemas-microsoft-com:vml" xmlns:wp14="http://schemas.microsoft.com/office/word/2010/wordprocessingDrawing" xmlns:wp="http://schemas.openxmlformats.org/drawingml/2006/wordprocessingDrawing" xmlns:w10="urn:schemas-microsoft-com:office:word" xmlns:w="http://schemas.openxmlformats.org/wordprocessingml/2006/main" xmlns:w14="http://schemas.microsoft.com/office/word/2010/wordml" xmlns:w15="http://schemas.microsoft.com/office/word/2012/wordml" xmlns:w16cex="http://schemas.microsoft.com/office/word/2018/wordml/cex" xmlns:w16cid="http://schemas.microsoft.com/office/word/2016/wordml/cid" xmlns:w16="http://schemas.microsoft.com/office/word/2018/wordml" xmlns:w16sdtdh="http://schemas.microsoft.com/office/word/2020/wordml/sdtdatahash" xmlns:w16se="http://schemas.microsoft.com/office/word/2015/wordml/symex" xmlns:wpg="http://schemas.microsoft.com/office/word/2010/wordprocessingGroup" xmlns:wpi="http://schemas.microsoft.com/office/word/2010/wordprocessingInk" xmlns:wne="http://schemas.microsoft.com/office/word/2006/wordml" xmlns:wps="http://schemas.microsoft.com/office/word/2010/wordprocessingShape" mc:Ignorable="w14 w15 w16se w16cid w16 w16cex w16sdtdh wp14">
   <w:body>
     <w:p>
       <w:pPr>
@@ -108,8 +108,54 @@
         </w:rPr>
         <w:t xml:space="preserve"> scores</w:t>
       </w:r>
-      <w:bookmarkStart w:id="0" w:name="_GoBack"/>
-      <w:bookmarkEnd w:id="0"/>
+    </w:p>
+    <w:p>
+      <w:pPr>
+        <w:pStyle w:val="ListParagraph"/>
+        <w:numPr>
+          <w:ilvl w:val="0"/>
+          <w:numId w:val="12"/>
+        </w:numPr>
+        <w:rPr>
+          <w:lang w:val="en-IE"/>
+        </w:rPr>
+      </w:pPr>
+      <w:r>
+        <w:rPr>
+          <w:lang w:val="en-IE"/>
+        </w:rPr>
+        <w:t>Using an a</w:t>
+      </w:r>
+      <w:r>
+        <w:rPr>
+          <w:lang w:val="en-IE"/>
+        </w:rPr>
+        <w:t>lternative scoring algorithm</w:t>
+      </w:r>
+      <w:r>
+        <w:rPr>
+          <w:lang w:val="en-IE"/>
+        </w:rPr>
+        <w:t>,</w:t>
+      </w:r>
+      <w:r>
+        <w:rPr>
+          <w:lang w:val="en-IE"/>
+        </w:rPr>
+        <w:t xml:space="preserve"> the PI</w:t>
+      </w:r>
+      <w:r>
+        <w:rPr>
+          <w:lang w:val="en-IE"/>
+        </w:rPr>
+        <w:t>,</w:t>
+      </w:r>
+      <w:r>
+        <w:rPr>
+          <w:lang w:val="en-IE"/>
+        </w:rPr>
+        <w:t xml:space="preserve"> did not improve performance</w:t>
+      </w:r>
     </w:p>
     <w:p>
       <w:pPr>
@@ -143,7 +189,7 @@
 </file>
 
 <file path=word/endnotes.xml><?xml version="1.0" encoding="utf-8"?>
-<w:endnotes xmlns:wpc="http://schemas.microsoft.com/office/word/2010/wordprocessingCanvas" xmlns:cx="http://schemas.microsoft.com/office/drawing/2014/chartex" xmlns:cx1="http://schemas.microsoft.com/office/drawing/2015/9/8/chartex" xmlns:cx2="http://schemas.microsoft.com/office/drawing/2015/10/21/chartex" xmlns:cx3="http://schemas.microsoft.com/office/drawing/2016/5/9/chartex" xmlns:cx4="http://schemas.microsoft.com/office/drawing/2016/5/10/chartex" xmlns:cx5="http://schemas.microsoft.com/office/drawing/2016/5/11/chartex" xmlns:cx6="http://schemas.microsoft.com/office/drawing/2016/5/12/chartex" xmlns:cx7="http://schemas.microsoft.com/office/drawing/2016/5/13/chartex" xmlns:cx8="http://schemas.microsoft.com/office/drawing/2016/5/14/chartex" xmlns:mc="http://schemas.openxmlformats.org/markup-compatibility/2006" xmlns:aink="http://schemas.microsoft.com/office/drawing/2016/ink" xmlns:am3d="http://schemas.microsoft.com/office/drawing/2017/model3d" xmlns:o="urn:schemas-microsoft-com:office:office" xmlns:r="http://schemas.openxmlformats.org/officeDocument/2006/relationships" xmlns:m="http://schemas.openxmlformats.org/officeDocument/2006/math" xmlns:v="urn:schemas-microsoft-com:vml" xmlns:wp14="http://schemas.microsoft.com/office/word/2010/wordprocessingDrawing" xmlns:wp="http://schemas.openxmlformats.org/drawingml/2006/wordprocessingDrawing" xmlns:w10="urn:schemas-microsoft-com:office:word" xmlns:w="http://schemas.openxmlformats.org/wordprocessingml/2006/main" xmlns:w14="http://schemas.microsoft.com/office/word/2010/wordml" xmlns:w15="http://schemas.microsoft.com/office/word/2012/wordml" xmlns:w16cid="http://schemas.microsoft.com/office/word/2016/wordml/cid" xmlns:w16se="http://schemas.microsoft.com/office/word/2015/wordml/symex" xmlns:wpg="http://schemas.microsoft.com/office/word/2010/wordprocessingGroup" xmlns:wpi="http://schemas.microsoft.com/office/word/2010/wordprocessingInk" xmlns:wne="http://schemas.microsoft.com/office/word/2006/wordml" xmlns:wps="http://schemas.microsoft.com/office/word/2010/wordprocessingShape" mc:Ignorable="w14 w15 w16se w16cid wp14">
+<w:endnotes xmlns:wpc="http://schemas.microsoft.com/office/word/2010/wordprocessingCanvas" xmlns:cx="http://schemas.microsoft.com/office/drawing/2014/chartex" xmlns:cx1="http://schemas.microsoft.com/office/drawing/2015/9/8/chartex" xmlns:cx2="http://schemas.microsoft.com/office/drawing/2015/10/21/chartex" xmlns:cx3="http://schemas.microsoft.com/office/drawing/2016/5/9/chartex" xmlns:cx4="http://schemas.microsoft.com/office/drawing/2016/5/10/chartex" xmlns:cx5="http://schemas.microsoft.com/office/drawing/2016/5/11/chartex" xmlns:cx6="http://schemas.microsoft.com/office/drawing/2016/5/12/chartex" xmlns:cx7="http://schemas.microsoft.com/office/drawing/2016/5/13/chartex" xmlns:cx8="http://schemas.microsoft.com/office/drawing/2016/5/14/chartex" xmlns:mc="http://schemas.openxmlformats.org/markup-compatibility/2006" xmlns:aink="http://schemas.microsoft.com/office/drawing/2016/ink" xmlns:am3d="http://schemas.microsoft.com/office/drawing/2017/model3d" xmlns:o="urn:schemas-microsoft-com:office:office" xmlns:oel="http://schemas.microsoft.com/office/2019/extlst" xmlns:r="http://schemas.openxmlformats.org/officeDocument/2006/relationships" xmlns:m="http://schemas.openxmlformats.org/officeDocument/2006/math" xmlns:v="urn:schemas-microsoft-com:vml" xmlns:wp14="http://schemas.microsoft.com/office/word/2010/wordprocessingDrawing" xmlns:wp="http://schemas.openxmlformats.org/drawingml/2006/wordprocessingDrawing" xmlns:w10="urn:schemas-microsoft-com:office:word" xmlns:w="http://schemas.openxmlformats.org/wordprocessingml/2006/main" xmlns:w14="http://schemas.microsoft.com/office/word/2010/wordml" xmlns:w15="http://schemas.microsoft.com/office/word/2012/wordml" xmlns:w16cex="http://schemas.microsoft.com/office/word/2018/wordml/cex" xmlns:w16cid="http://schemas.microsoft.com/office/word/2016/wordml/cid" xmlns:w16="http://schemas.microsoft.com/office/word/2018/wordml" xmlns:w16sdtdh="http://schemas.microsoft.com/office/word/2020/wordml/sdtdatahash" xmlns:w16se="http://schemas.microsoft.com/office/word/2015/wordml/symex" xmlns:wpg="http://schemas.microsoft.com/office/word/2010/wordprocessingGroup" xmlns:wpi="http://schemas.microsoft.com/office/word/2010/wordprocessingInk" xmlns:wne="http://schemas.microsoft.com/office/word/2006/wordml" xmlns:wps="http://schemas.microsoft.com/office/word/2010/wordprocessingShape" mc:Ignorable="w14 w15 w16se w16cid w16 w16cex w16sdtdh wp14">
   <w:endnote w:type="separator" w:id="-1">
     <w:p>
       <w:pPr>
@@ -168,7 +214,7 @@
 </file>
 
 <file path=word/footnotes.xml><?xml version="1.0" encoding="utf-8"?>
-<w:footnotes xmlns:wpc="http://schemas.microsoft.com/office/word/2010/wordprocessingCanvas" xmlns:cx="http://schemas.microsoft.com/office/drawing/2014/chartex" xmlns:cx1="http://schemas.microsoft.com/office/drawing/2015/9/8/chartex" xmlns:cx2="http://schemas.microsoft.com/office/drawing/2015/10/21/chartex" xmlns:cx3="http://schemas.microsoft.com/office/drawing/2016/5/9/chartex" xmlns:cx4="http://schemas.microsoft.com/office/drawing/2016/5/10/chartex" xmlns:cx5="http://schemas.microsoft.com/office/drawing/2016/5/11/chartex" xmlns:cx6="http://schemas.microsoft.com/office/drawing/2016/5/12/chartex" xmlns:cx7="http://schemas.microsoft.com/office/drawing/2016/5/13/chartex" xmlns:cx8="http://schemas.microsoft.com/office/drawing/2016/5/14/chartex" xmlns:mc="http://schemas.openxmlformats.org/markup-compatibility/2006" xmlns:aink="http://schemas.microsoft.com/office/drawing/2016/ink" xmlns:am3d="http://schemas.microsoft.com/office/drawing/2017/model3d" xmlns:o="urn:schemas-microsoft-com:office:office" xmlns:r="http://schemas.openxmlformats.org/officeDocument/2006/relationships" xmlns:m="http://schemas.openxmlformats.org/officeDocument/2006/math" xmlns:v="urn:schemas-microsoft-com:vml" xmlns:wp14="http://schemas.microsoft.com/office/word/2010/wordprocessingDrawing" xmlns:wp="http://schemas.openxmlformats.org/drawingml/2006/wordprocessingDrawing" xmlns:w10="urn:schemas-microsoft-com:office:word" xmlns:w="http://schemas.openxmlformats.org/wordprocessingml/2006/main" xmlns:w14="http://schemas.microsoft.com/office/word/2010/wordml" xmlns:w15="http://schemas.microsoft.com/office/word/2012/wordml" xmlns:w16cid="http://schemas.microsoft.com/office/word/2016/wordml/cid" xmlns:w16se="http://schemas.microsoft.com/office/word/2015/wordml/symex" xmlns:wpg="http://schemas.microsoft.com/office/word/2010/wordprocessingGroup" xmlns:wpi="http://schemas.microsoft.com/office/word/2010/wordprocessingInk" xmlns:wne="http://schemas.microsoft.com/office/word/2006/wordml" xmlns:wps="http://schemas.microsoft.com/office/word/2010/wordprocessingShape" mc:Ignorable="w14 w15 w16se w16cid wp14">
+<w:footnotes xmlns:wpc="http://schemas.microsoft.com/office/word/2010/wordprocessingCanvas" xmlns:cx="http://schemas.microsoft.com/office/drawing/2014/chartex" xmlns:cx1="http://schemas.microsoft.com/office/drawing/2015/9/8/chartex" xmlns:cx2="http://schemas.microsoft.com/office/drawing/2015/10/21/chartex" xmlns:cx3="http://schemas.microsoft.com/office/drawing/2016/5/9/chartex" xmlns:cx4="http://schemas.microsoft.com/office/drawing/2016/5/10/chartex" xmlns:cx5="http://schemas.microsoft.com/office/drawing/2016/5/11/chartex" xmlns:cx6="http://schemas.microsoft.com/office/drawing/2016/5/12/chartex" xmlns:cx7="http://schemas.microsoft.com/office/drawing/2016/5/13/chartex" xmlns:cx8="http://schemas.microsoft.com/office/drawing/2016/5/14/chartex" xmlns:mc="http://schemas.openxmlformats.org/markup-compatibility/2006" xmlns:aink="http://schemas.microsoft.com/office/drawing/2016/ink" xmlns:am3d="http://schemas.microsoft.com/office/drawing/2017/model3d" xmlns:o="urn:schemas-microsoft-com:office:office" xmlns:oel="http://schemas.microsoft.com/office/2019/extlst" xmlns:r="http://schemas.openxmlformats.org/officeDocument/2006/relationships" xmlns:m="http://schemas.openxmlformats.org/officeDocument/2006/math" xmlns:v="urn:schemas-microsoft-com:vml" xmlns:wp14="http://schemas.microsoft.com/office/word/2010/wordprocessingDrawing" xmlns:wp="http://schemas.openxmlformats.org/drawingml/2006/wordprocessingDrawing" xmlns:w10="urn:schemas-microsoft-com:office:word" xmlns:w="http://schemas.openxmlformats.org/wordprocessingml/2006/main" xmlns:w14="http://schemas.microsoft.com/office/word/2010/wordml" xmlns:w15="http://schemas.microsoft.com/office/word/2012/wordml" xmlns:w16cex="http://schemas.microsoft.com/office/word/2018/wordml/cex" xmlns:w16cid="http://schemas.microsoft.com/office/word/2016/wordml/cid" xmlns:w16="http://schemas.microsoft.com/office/word/2018/wordml" xmlns:w16sdtdh="http://schemas.microsoft.com/office/word/2020/wordml/sdtdatahash" xmlns:w16se="http://schemas.microsoft.com/office/word/2015/wordml/symex" xmlns:wpg="http://schemas.microsoft.com/office/word/2010/wordprocessingGroup" xmlns:wpi="http://schemas.microsoft.com/office/word/2010/wordprocessingInk" xmlns:wne="http://schemas.microsoft.com/office/word/2006/wordml" xmlns:wps="http://schemas.microsoft.com/office/word/2010/wordprocessingShape" mc:Ignorable="w14 w15 w16se w16cid w16 w16cex w16sdtdh wp14">
   <w:footnote w:type="separator" w:id="-1">
     <w:p>
       <w:pPr>
@@ -193,7 +239,7 @@
 </file>
 
 <file path=word/header1.xml><?xml version="1.0" encoding="utf-8"?>
-<w:hdr xmlns:wpc="http://schemas.microsoft.com/office/word/2010/wordprocessingCanvas" xmlns:cx="http://schemas.microsoft.com/office/drawing/2014/chartex" xmlns:cx1="http://schemas.microsoft.com/office/drawing/2015/9/8/chartex" xmlns:cx2="http://schemas.microsoft.com/office/drawing/2015/10/21/chartex" xmlns:cx3="http://schemas.microsoft.com/office/drawing/2016/5/9/chartex" xmlns:cx4="http://schemas.microsoft.com/office/drawing/2016/5/10/chartex" xmlns:cx5="http://schemas.microsoft.com/office/drawing/2016/5/11/chartex" xmlns:cx6="http://schemas.microsoft.com/office/drawing/2016/5/12/chartex" xmlns:cx7="http://schemas.microsoft.com/office/drawing/2016/5/13/chartex" xmlns:cx8="http://schemas.microsoft.com/office/drawing/2016/5/14/chartex" xmlns:mc="http://schemas.openxmlformats.org/markup-compatibility/2006" xmlns:aink="http://schemas.microsoft.com/office/drawing/2016/ink" xmlns:am3d="http://schemas.microsoft.com/office/drawing/2017/model3d" xmlns:o="urn:schemas-microsoft-com:office:office" xmlns:r="http://schemas.openxmlformats.org/officeDocument/2006/relationships" xmlns:m="http://schemas.openxmlformats.org/officeDocument/2006/math" xmlns:v="urn:schemas-microsoft-com:vml" xmlns:wp14="http://schemas.microsoft.com/office/word/2010/wordprocessingDrawing" xmlns:wp="http://schemas.openxmlformats.org/drawingml/2006/wordprocessingDrawing" xmlns:w10="urn:schemas-microsoft-com:office:word" xmlns:w="http://schemas.openxmlformats.org/wordprocessingml/2006/main" xmlns:w14="http://schemas.microsoft.com/office/word/2010/wordml" xmlns:w15="http://schemas.microsoft.com/office/word/2012/wordml" xmlns:w16cid="http://schemas.microsoft.com/office/word/2016/wordml/cid" xmlns:w16se="http://schemas.microsoft.com/office/word/2015/wordml/symex" xmlns:wpg="http://schemas.microsoft.com/office/word/2010/wordprocessingGroup" xmlns:wpi="http://schemas.microsoft.com/office/word/2010/wordprocessingInk" xmlns:wne="http://schemas.microsoft.com/office/word/2006/wordml" xmlns:wps="http://schemas.microsoft.com/office/word/2010/wordprocessingShape" mc:Ignorable="w14 w15 w16se w16cid wp14">
+<w:hdr xmlns:wpc="http://schemas.microsoft.com/office/word/2010/wordprocessingCanvas" xmlns:cx="http://schemas.microsoft.com/office/drawing/2014/chartex" xmlns:cx1="http://schemas.microsoft.com/office/drawing/2015/9/8/chartex" xmlns:cx2="http://schemas.microsoft.com/office/drawing/2015/10/21/chartex" xmlns:cx3="http://schemas.microsoft.com/office/drawing/2016/5/9/chartex" xmlns:cx4="http://schemas.microsoft.com/office/drawing/2016/5/10/chartex" xmlns:cx5="http://schemas.microsoft.com/office/drawing/2016/5/11/chartex" xmlns:cx6="http://schemas.microsoft.com/office/drawing/2016/5/12/chartex" xmlns:cx7="http://schemas.microsoft.com/office/drawing/2016/5/13/chartex" xmlns:cx8="http://schemas.microsoft.com/office/drawing/2016/5/14/chartex" xmlns:mc="http://schemas.openxmlformats.org/markup-compatibility/2006" xmlns:aink="http://schemas.microsoft.com/office/drawing/2016/ink" xmlns:am3d="http://schemas.microsoft.com/office/drawing/2017/model3d" xmlns:o="urn:schemas-microsoft-com:office:office" xmlns:oel="http://schemas.microsoft.com/office/2019/extlst" xmlns:r="http://schemas.openxmlformats.org/officeDocument/2006/relationships" xmlns:m="http://schemas.openxmlformats.org/officeDocument/2006/math" xmlns:v="urn:schemas-microsoft-com:vml" xmlns:wp14="http://schemas.microsoft.com/office/word/2010/wordprocessingDrawing" xmlns:wp="http://schemas.openxmlformats.org/drawingml/2006/wordprocessingDrawing" xmlns:w10="urn:schemas-microsoft-com:office:word" xmlns:w="http://schemas.openxmlformats.org/wordprocessingml/2006/main" xmlns:w14="http://schemas.microsoft.com/office/word/2010/wordml" xmlns:w15="http://schemas.microsoft.com/office/word/2012/wordml" xmlns:w16cex="http://schemas.microsoft.com/office/word/2018/wordml/cex" xmlns:w16cid="http://schemas.microsoft.com/office/word/2016/wordml/cid" xmlns:w16="http://schemas.microsoft.com/office/word/2018/wordml" xmlns:w16sdtdh="http://schemas.microsoft.com/office/word/2020/wordml/sdtdatahash" xmlns:w16se="http://schemas.microsoft.com/office/word/2015/wordml/symex" xmlns:wpg="http://schemas.microsoft.com/office/word/2010/wordprocessingGroup" xmlns:wpi="http://schemas.microsoft.com/office/word/2010/wordprocessingInk" xmlns:wne="http://schemas.microsoft.com/office/word/2006/wordml" xmlns:wps="http://schemas.microsoft.com/office/word/2010/wordprocessingShape" mc:Ignorable="w14 w15 w16se w16cid w16 w16cex w16sdtdh wp14">
   <w:p>
     <w:pPr>
       <w:pStyle w:val="Header"/>
@@ -267,7 +313,7 @@
 </file>
 
 <file path=word/header2.xml><?xml version="1.0" encoding="utf-8"?>
-<w:hdr xmlns:wpc="http://schemas.microsoft.com/office/word/2010/wordprocessingCanvas" xmlns:cx="http://schemas.microsoft.com/office/drawing/2014/chartex" xmlns:cx1="http://schemas.microsoft.com/office/drawing/2015/9/8/chartex" xmlns:cx2="http://schemas.microsoft.com/office/drawing/2015/10/21/chartex" xmlns:cx3="http://schemas.microsoft.com/office/drawing/2016/5/9/chartex" xmlns:cx4="http://schemas.microsoft.com/office/drawing/2016/5/10/chartex" xmlns:cx5="http://schemas.microsoft.com/office/drawing/2016/5/11/chartex" xmlns:cx6="http://schemas.microsoft.com/office/drawing/2016/5/12/chartex" xmlns:cx7="http://schemas.microsoft.com/office/drawing/2016/5/13/chartex" xmlns:cx8="http://schemas.microsoft.com/office/drawing/2016/5/14/chartex" xmlns:mc="http://schemas.openxmlformats.org/markup-compatibility/2006" xmlns:aink="http://schemas.microsoft.com/office/drawing/2016/ink" xmlns:am3d="http://schemas.microsoft.com/office/drawing/2017/model3d" xmlns:o="urn:schemas-microsoft-com:office:office" xmlns:r="http://schemas.openxmlformats.org/officeDocument/2006/relationships" xmlns:m="http://schemas.openxmlformats.org/officeDocument/2006/math" xmlns:v="urn:schemas-microsoft-com:vml" xmlns:wp14="http://schemas.microsoft.com/office/word/2010/wordprocessingDrawing" xmlns:wp="http://schemas.openxmlformats.org/drawingml/2006/wordprocessingDrawing" xmlns:w10="urn:schemas-microsoft-com:office:word" xmlns:w="http://schemas.openxmlformats.org/wordprocessingml/2006/main" xmlns:w14="http://schemas.microsoft.com/office/word/2010/wordml" xmlns:w15="http://schemas.microsoft.com/office/word/2012/wordml" xmlns:w16cid="http://schemas.microsoft.com/office/word/2016/wordml/cid" xmlns:w16se="http://schemas.microsoft.com/office/word/2015/wordml/symex" xmlns:wpg="http://schemas.microsoft.com/office/word/2010/wordprocessingGroup" xmlns:wpi="http://schemas.microsoft.com/office/word/2010/wordprocessingInk" xmlns:wne="http://schemas.microsoft.com/office/word/2006/wordml" xmlns:wps="http://schemas.microsoft.com/office/word/2010/wordprocessingShape" mc:Ignorable="w14 w15 w16se w16cid wp14">
+<w:hdr xmlns:wpc="http://schemas.microsoft.com/office/word/2010/wordprocessingCanvas" xmlns:cx="http://schemas.microsoft.com/office/drawing/2014/chartex" xmlns:cx1="http://schemas.microsoft.com/office/drawing/2015/9/8/chartex" xmlns:cx2="http://schemas.microsoft.com/office/drawing/2015/10/21/chartex" xmlns:cx3="http://schemas.microsoft.com/office/drawing/2016/5/9/chartex" xmlns:cx4="http://schemas.microsoft.com/office/drawing/2016/5/10/chartex" xmlns:cx5="http://schemas.microsoft.com/office/drawing/2016/5/11/chartex" xmlns:cx6="http://schemas.microsoft.com/office/drawing/2016/5/12/chartex" xmlns:cx7="http://schemas.microsoft.com/office/drawing/2016/5/13/chartex" xmlns:cx8="http://schemas.microsoft.com/office/drawing/2016/5/14/chartex" xmlns:mc="http://schemas.openxmlformats.org/markup-compatibility/2006" xmlns:aink="http://schemas.microsoft.com/office/drawing/2016/ink" xmlns:am3d="http://schemas.microsoft.com/office/drawing/2017/model3d" xmlns:o="urn:schemas-microsoft-com:office:office" xmlns:oel="http://schemas.microsoft.com/office/2019/extlst" xmlns:r="http://schemas.openxmlformats.org/officeDocument/2006/relationships" xmlns:m="http://schemas.openxmlformats.org/officeDocument/2006/math" xmlns:v="urn:schemas-microsoft-com:vml" xmlns:wp14="http://schemas.microsoft.com/office/word/2010/wordprocessingDrawing" xmlns:wp="http://schemas.openxmlformats.org/drawingml/2006/wordprocessingDrawing" xmlns:w10="urn:schemas-microsoft-com:office:word" xmlns:w="http://schemas.openxmlformats.org/wordprocessingml/2006/main" xmlns:w14="http://schemas.microsoft.com/office/word/2010/wordml" xmlns:w15="http://schemas.microsoft.com/office/word/2012/wordml" xmlns:w16cex="http://schemas.microsoft.com/office/word/2018/wordml/cex" xmlns:w16cid="http://schemas.microsoft.com/office/word/2016/wordml/cid" xmlns:w16="http://schemas.microsoft.com/office/word/2018/wordml" xmlns:w16sdtdh="http://schemas.microsoft.com/office/word/2020/wordml/sdtdatahash" xmlns:w16se="http://schemas.microsoft.com/office/word/2015/wordml/symex" xmlns:wpg="http://schemas.microsoft.com/office/word/2010/wordprocessingGroup" xmlns:wpi="http://schemas.microsoft.com/office/word/2010/wordprocessingInk" xmlns:wne="http://schemas.microsoft.com/office/word/2006/wordml" xmlns:wps="http://schemas.microsoft.com/office/word/2010/wordprocessingShape" mc:Ignorable="w14 w15 w16se w16cid w16 w16cex w16sdtdh wp14">
   <w:p>
     <w:pPr>
       <w:pStyle w:val="Header"/>
@@ -347,7 +393,7 @@
 </file>
 
 <file path=word/numbering.xml><?xml version="1.0" encoding="utf-8"?>
-<w:numbering xmlns:wpc="http://schemas.microsoft.com/office/word/2010/wordprocessingCanvas" xmlns:cx="http://schemas.microsoft.com/office/drawing/2014/chartex" xmlns:cx1="http://schemas.microsoft.com/office/drawing/2015/9/8/chartex" xmlns:cx2="http://schemas.microsoft.com/office/drawing/2015/10/21/chartex" xmlns:cx3="http://schemas.microsoft.com/office/drawing/2016/5/9/chartex" xmlns:cx4="http://schemas.microsoft.com/office/drawing/2016/5/10/chartex" xmlns:cx5="http://schemas.microsoft.com/office/drawing/2016/5/11/chartex" xmlns:cx6="http://schemas.microsoft.com/office/drawing/2016/5/12/chartex" xmlns:cx7="http://schemas.microsoft.com/office/drawing/2016/5/13/chartex" xmlns:cx8="http://schemas.microsoft.com/office/drawing/2016/5/14/chartex" xmlns:mc="http://schemas.openxmlformats.org/markup-compatibility/2006" xmlns:aink="http://schemas.microsoft.com/office/drawing/2016/ink" xmlns:am3d="http://schemas.microsoft.com/office/drawing/2017/model3d" xmlns:o="urn:schemas-microsoft-com:office:office" xmlns:r="http://schemas.openxmlformats.org/officeDocument/2006/relationships" xmlns:m="http://schemas.openxmlformats.org/officeDocument/2006/math" xmlns:v="urn:schemas-microsoft-com:vml" xmlns:wp14="http://schemas.microsoft.com/office/word/2010/wordprocessingDrawing" xmlns:wp="http://schemas.openxmlformats.org/drawingml/2006/wordprocessingDrawing" xmlns:w10="urn:schemas-microsoft-com:office:word" xmlns:w="http://schemas.openxmlformats.org/wordprocessingml/2006/main" xmlns:w14="http://schemas.microsoft.com/office/word/2010/wordml" xmlns:w15="http://schemas.microsoft.com/office/word/2012/wordml" xmlns:w16cid="http://schemas.microsoft.com/office/word/2016/wordml/cid" xmlns:w16se="http://schemas.microsoft.com/office/word/2015/wordml/symex" xmlns:wpg="http://schemas.microsoft.com/office/word/2010/wordprocessingGroup" xmlns:wpi="http://schemas.microsoft.com/office/word/2010/wordprocessingInk" xmlns:wne="http://schemas.microsoft.com/office/word/2006/wordml" xmlns:wps="http://schemas.microsoft.com/office/word/2010/wordprocessingShape" mc:Ignorable="w14 w15 w16se w16cid wp14">
+<w:numbering xmlns:wpc="http://schemas.microsoft.com/office/word/2010/wordprocessingCanvas" xmlns:cx="http://schemas.microsoft.com/office/drawing/2014/chartex" xmlns:cx1="http://schemas.microsoft.com/office/drawing/2015/9/8/chartex" xmlns:cx2="http://schemas.microsoft.com/office/drawing/2015/10/21/chartex" xmlns:cx3="http://schemas.microsoft.com/office/drawing/2016/5/9/chartex" xmlns:cx4="http://schemas.microsoft.com/office/drawing/2016/5/10/chartex" xmlns:cx5="http://schemas.microsoft.com/office/drawing/2016/5/11/chartex" xmlns:cx6="http://schemas.microsoft.com/office/drawing/2016/5/12/chartex" xmlns:cx7="http://schemas.microsoft.com/office/drawing/2016/5/13/chartex" xmlns:cx8="http://schemas.microsoft.com/office/drawing/2016/5/14/chartex" xmlns:mc="http://schemas.openxmlformats.org/markup-compatibility/2006" xmlns:aink="http://schemas.microsoft.com/office/drawing/2016/ink" xmlns:am3d="http://schemas.microsoft.com/office/drawing/2017/model3d" xmlns:o="urn:schemas-microsoft-com:office:office" xmlns:oel="http://schemas.microsoft.com/office/2019/extlst" xmlns:r="http://schemas.openxmlformats.org/officeDocument/2006/relationships" xmlns:m="http://schemas.openxmlformats.org/officeDocument/2006/math" xmlns:v="urn:schemas-microsoft-com:vml" xmlns:wp14="http://schemas.microsoft.com/office/word/2010/wordprocessingDrawing" xmlns:wp="http://schemas.openxmlformats.org/drawingml/2006/wordprocessingDrawing" xmlns:w10="urn:schemas-microsoft-com:office:word" xmlns:w="http://schemas.openxmlformats.org/wordprocessingml/2006/main" xmlns:w14="http://schemas.microsoft.com/office/word/2010/wordml" xmlns:w15="http://schemas.microsoft.com/office/word/2012/wordml" xmlns:w16cex="http://schemas.microsoft.com/office/word/2018/wordml/cex" xmlns:w16cid="http://schemas.microsoft.com/office/word/2016/wordml/cid" xmlns:w16="http://schemas.microsoft.com/office/word/2018/wordml" xmlns:w16sdtdh="http://schemas.microsoft.com/office/word/2020/wordml/sdtdatahash" xmlns:w16se="http://schemas.microsoft.com/office/word/2015/wordml/symex" xmlns:wpg="http://schemas.microsoft.com/office/word/2010/wordprocessingGroup" xmlns:wpi="http://schemas.microsoft.com/office/word/2010/wordprocessingInk" xmlns:wne="http://schemas.microsoft.com/office/word/2006/wordml" xmlns:wps="http://schemas.microsoft.com/office/word/2010/wordprocessingShape" mc:Ignorable="w14 w15 w16se w16cid w16 w16cex w16sdtdh wp14">
   <w:abstractNum w:abstractNumId="0" w15:restartNumberingAfterBreak="0">
     <w:nsid w:val="FFFFFF7C"/>
     <w:multiLevelType w:val="singleLevel"/>
@@ -659,50 +705,50 @@
       </w:rPr>
     </w:lvl>
   </w:abstractNum>
-  <w:num w:numId="1">
+  <w:num w:numId="1" w16cid:durableId="998965999">
     <w:abstractNumId w:val="9"/>
   </w:num>
-  <w:num w:numId="2">
+  <w:num w:numId="2" w16cid:durableId="1670594159">
     <w:abstractNumId w:val="7"/>
   </w:num>
-  <w:num w:numId="3">
+  <w:num w:numId="3" w16cid:durableId="1361473847">
     <w:abstractNumId w:val="6"/>
   </w:num>
-  <w:num w:numId="4">
+  <w:num w:numId="4" w16cid:durableId="2036691769">
     <w:abstractNumId w:val="5"/>
   </w:num>
-  <w:num w:numId="5">
+  <w:num w:numId="5" w16cid:durableId="1375040413">
     <w:abstractNumId w:val="4"/>
   </w:num>
-  <w:num w:numId="6">
+  <w:num w:numId="6" w16cid:durableId="1244409798">
     <w:abstractNumId w:val="8"/>
   </w:num>
-  <w:num w:numId="7">
+  <w:num w:numId="7" w16cid:durableId="487939260">
     <w:abstractNumId w:val="3"/>
   </w:num>
-  <w:num w:numId="8">
+  <w:num w:numId="8" w16cid:durableId="1311324177">
     <w:abstractNumId w:val="2"/>
   </w:num>
-  <w:num w:numId="9">
+  <w:num w:numId="9" w16cid:durableId="495849737">
     <w:abstractNumId w:val="1"/>
   </w:num>
-  <w:num w:numId="10">
+  <w:num w:numId="10" w16cid:durableId="2014339348">
     <w:abstractNumId w:val="0"/>
   </w:num>
-  <w:num w:numId="11">
+  <w:num w:numId="11" w16cid:durableId="329137689">
     <w:abstractNumId w:val="9"/>
     <w:lvlOverride w:ilvl="0">
       <w:startOverride w:val="1"/>
     </w:lvlOverride>
   </w:num>
-  <w:num w:numId="12">
+  <w:num w:numId="12" w16cid:durableId="1184052739">
     <w:abstractNumId w:val="10"/>
   </w:num>
 </w:numbering>
 </file>
 
 <file path=word/styles.xml><?xml version="1.0" encoding="utf-8"?>
-<w:styles xmlns:mc="http://schemas.openxmlformats.org/markup-compatibility/2006" xmlns:r="http://schemas.openxmlformats.org/officeDocument/2006/relationships" xmlns:w="http://schemas.openxmlformats.org/wordprocessingml/2006/main" xmlns:w14="http://schemas.microsoft.com/office/word/2010/wordml" xmlns:w15="http://schemas.microsoft.com/office/word/2012/wordml" xmlns:w16cid="http://schemas.microsoft.com/office/word/2016/wordml/cid" xmlns:w16se="http://schemas.microsoft.com/office/word/2015/wordml/symex" mc:Ignorable="w14 w15 w16se w16cid">
+<w:styles xmlns:mc="http://schemas.openxmlformats.org/markup-compatibility/2006" xmlns:r="http://schemas.openxmlformats.org/officeDocument/2006/relationships" xmlns:w="http://schemas.openxmlformats.org/wordprocessingml/2006/main" xmlns:w14="http://schemas.microsoft.com/office/word/2010/wordml" xmlns:w15="http://schemas.microsoft.com/office/word/2012/wordml" xmlns:w16cex="http://schemas.microsoft.com/office/word/2018/wordml/cex" xmlns:w16cid="http://schemas.microsoft.com/office/word/2016/wordml/cid" xmlns:w16="http://schemas.microsoft.com/office/word/2018/wordml" xmlns:w16sdtdh="http://schemas.microsoft.com/office/word/2020/wordml/sdtdatahash" xmlns:w16se="http://schemas.microsoft.com/office/word/2015/wordml/symex" mc:Ignorable="w14 w15 w16se w16cid w16 w16cex w16sdtdh">
   <w:docDefaults>
     <w:rPrDefault>
       <w:rPr>
@@ -719,7 +765,7 @@
       </w:pPr>
     </w:pPrDefault>
   </w:docDefaults>
-  <w:latentStyles w:defLockedState="0" w:defUIPriority="99" w:defSemiHidden="0" w:defUnhideWhenUsed="0" w:defQFormat="0" w:count="375">
+  <w:latentStyles w:defLockedState="0" w:defUIPriority="99" w:defSemiHidden="0" w:defUnhideWhenUsed="0" w:defQFormat="0" w:count="376">
     <w:lsdException w:name="Normal" w:uiPriority="0" w:qFormat="1"/>
     <w:lsdException w:name="heading 1" w:uiPriority="9" w:qFormat="1"/>
     <w:lsdException w:name="heading 2" w:semiHidden="1" w:uiPriority="3" w:unhideWhenUsed="1" w:qFormat="1"/>
@@ -825,7 +871,6 @@
     <w:lsdException w:name="HTML Sample" w:semiHidden="1" w:unhideWhenUsed="1"/>
     <w:lsdException w:name="HTML Typewriter" w:semiHidden="1" w:unhideWhenUsed="1"/>
     <w:lsdException w:name="HTML Variable" w:semiHidden="1" w:unhideWhenUsed="1"/>
-    <w:lsdException w:name="Normal Table" w:semiHidden="1" w:unhideWhenUsed="1"/>
     <w:lsdException w:name="annotation subject" w:semiHidden="1" w:unhideWhenUsed="1"/>
     <w:lsdException w:name="No List" w:semiHidden="1" w:unhideWhenUsed="1"/>
     <w:lsdException w:name="Outline List 1" w:semiHidden="1" w:unhideWhenUsed="1"/>
@@ -872,10 +917,8 @@
     <w:lsdException w:name="Table Subtle 2" w:semiHidden="1" w:unhideWhenUsed="1"/>
     <w:lsdException w:name="Table Web 1" w:semiHidden="1" w:unhideWhenUsed="1"/>
     <w:lsdException w:name="Table Web 2" w:semiHidden="1" w:unhideWhenUsed="1"/>
-    <w:lsdException w:name="Table Web 3" w:semiHidden="1" w:unhideWhenUsed="1"/>
     <w:lsdException w:name="Balloon Text" w:semiHidden="1" w:unhideWhenUsed="1"/>
     <w:lsdException w:name="Table Grid" w:uiPriority="39"/>
-    <w:lsdException w:name="Table Theme" w:semiHidden="1" w:unhideWhenUsed="1"/>
     <w:lsdException w:name="Placeholder Text" w:semiHidden="1"/>
     <w:lsdException w:name="No Spacing" w:uiPriority="1" w:qFormat="1"/>
     <w:lsdException w:name="Light Shading" w:uiPriority="60"/>
@@ -1086,6 +1129,7 @@
     <w:lsdException w:name="Smart Hyperlink" w:semiHidden="1" w:unhideWhenUsed="1"/>
     <w:lsdException w:name="Hashtag" w:semiHidden="1" w:unhideWhenUsed="1"/>
     <w:lsdException w:name="Unresolved Mention" w:semiHidden="1" w:unhideWhenUsed="1"/>
+    <w:lsdException w:name="Smart Link" w:semiHidden="1" w:unhideWhenUsed="1"/>
   </w:latentStyles>
   <w:style w:type="paragraph" w:default="1" w:styleId="Normal">
     <w:name w:val="Normal"/>
@@ -1886,10 +1930,10 @@
       <w:szCs w:val="16"/>
     </w:rPr>
   </w:style>
-  <w:style w:type="paragraph" w:styleId="E-mailSignature">
+  <w:style w:type="paragraph" w:styleId="EmailSignature">
     <w:name w:val="E-mail Signature"/>
     <w:basedOn w:val="Normal"/>
-    <w:link w:val="E-mailSignatureChar"/>
+    <w:link w:val="EmailSignatureChar"/>
     <w:uiPriority w:val="99"/>
     <w:semiHidden/>
     <w:unhideWhenUsed/>
@@ -1898,10 +1942,10 @@
       <w:ind w:firstLine="0"/>
     </w:pPr>
   </w:style>
-  <w:style w:type="character" w:customStyle="1" w:styleId="E-mailSignatureChar">
-    <w:name w:val="E-mail Signature Char"/>
-    <w:basedOn w:val="DefaultParagraphFont"/>
-    <w:link w:val="E-mailSignature"/>
+  <w:style w:type="character" w:customStyle="1" w:styleId="EmailSignatureChar">
+    <w:name w:val="Email Signature Char"/>
+    <w:basedOn w:val="DefaultParagraphFont"/>
+    <w:link w:val="EmailSignature"/>
     <w:uiPriority w:val="99"/>
     <w:semiHidden/>
     <w:rPr>
@@ -3293,15 +3337,6 @@
 </file>
 
 <file path=customXml/item2.xml><?xml version="1.0" encoding="utf-8"?>
-<?mso-contentType ?>
-<FormTemplates xmlns="http://schemas.microsoft.com/sharepoint/v3/contenttype/forms">
-  <Display>DocumentLibraryForm</Display>
-  <Edit>AssetEditForm</Edit>
-  <New>DocumentLibraryForm</New>
-</FormTemplates>
-</file>
-
-<file path=customXml/item3.xml><?xml version="1.0" encoding="utf-8"?>
 <b:Sources xmlns:b="http://schemas.openxmlformats.org/officeDocument/2006/bibliography" SelectedStyle="\APASixthEditionOfficeOnline.xsl" StyleName="APA" Version="6">
   <b:Source>
     <b:Tag>Article</b:Tag>
@@ -3348,6 +3383,15 @@
 </b:Sources>
 </file>
 
+<file path=customXml/item3.xml><?xml version="1.0" encoding="utf-8"?>
+<?mso-contentType ?>
+<FormTemplates xmlns="http://schemas.microsoft.com/sharepoint/v3/contenttype/forms">
+  <Display>DocumentLibraryForm</Display>
+  <Edit>AssetEditForm</Edit>
+  <New>DocumentLibraryForm</New>
+</FormTemplates>
+</file>
+
 <file path=customXml/itemProps1.xml><?xml version="1.0" encoding="utf-8"?>
 <ds:datastoreItem xmlns:ds="http://schemas.openxmlformats.org/officeDocument/2006/customXml" ds:itemID="{55AF091B-3C7A-41E3-B477-F2FDAA23CFDA}">
   <ds:schemaRefs>
@@ -3357,17 +3401,17 @@
 </file>
 
 <file path=customXml/itemProps2.xml><?xml version="1.0" encoding="utf-8"?>
+<ds:datastoreItem xmlns:ds="http://schemas.openxmlformats.org/officeDocument/2006/customXml" ds:itemID="{2F398896-C2B7-F34F-94FA-EB7787575C52}">
+  <ds:schemaRefs>
+    <ds:schemaRef ds:uri="http://schemas.openxmlformats.org/officeDocument/2006/bibliography"/>
+  </ds:schemaRefs>
+</ds:datastoreItem>
+</file>
+
+<file path=customXml/itemProps3.xml><?xml version="1.0" encoding="utf-8"?>
 <ds:datastoreItem xmlns:ds="http://schemas.openxmlformats.org/officeDocument/2006/customXml" ds:itemID="{FC49F074-30BA-4C9C-B9EE-E13520AAFA01}">
   <ds:schemaRefs>
     <ds:schemaRef ds:uri="http://schemas.microsoft.com/sharepoint/v3/contenttype/forms"/>
   </ds:schemaRefs>
 </ds:datastoreItem>
-</file>
-
-<file path=customXml/itemProps3.xml><?xml version="1.0" encoding="utf-8"?>
-<ds:datastoreItem xmlns:ds="http://schemas.openxmlformats.org/officeDocument/2006/customXml" ds:itemID="{2F398896-C2B7-F34F-94FA-EB7787575C52}">
-  <ds:schemaRefs>
-    <ds:schemaRef ds:uri="http://schemas.openxmlformats.org/officeDocument/2006/bibliography"/>
-  </ds:schemaRefs>
-</ds:datastoreItem>
 </file>
</xml_diff>